<commit_message>
Spring Boot CRUD application (REST, H2)
</commit_message>
<xml_diff>
--- a/Docs/SpringBootCompleteTutorialMasterClass.docx
+++ b/Docs/SpringBootCompleteTutorialMasterClass.docx
@@ -52,8 +52,19 @@
       </w:hyperlink>
     </w:p>
     <w:p>
-      <w:r>
-        <w:t>GIT REPO:</w:t>
+      <w:pPr>
+        <w:rPr>
+          <w:rStyle w:val="Hyperlink"/>
+        </w:rPr>
+      </w:pPr>
+      <w:r>
+        <w:t>GIT REPO</w:t>
+      </w:r>
+      <w:r>
+        <w:t xml:space="preserve"> DEV</w:t>
+      </w:r>
+      <w:r>
+        <w:t>:</w:t>
       </w:r>
       <w:r>
         <w:rPr>
@@ -61,13 +72,40 @@
         </w:rPr>
         <w:t xml:space="preserve"> </w:t>
       </w:r>
-      <w:r>
+      <w:hyperlink r:id="rId7" w:history="1">
+        <w:r>
+          <w:rPr>
+            <w:rStyle w:val="Hyperlink"/>
+          </w:rPr>
+          <w:t>https://github.com/ok2073/springboot-dcb_tutorial.git</w:t>
+        </w:r>
+      </w:hyperlink>
+    </w:p>
+    <w:p>
+      <w:pPr>
         <w:rPr>
           <w:rStyle w:val="Hyperlink"/>
         </w:rPr>
-        <w:t>https://github.com/ok2073/springboot-dcb_tutorial.git</w:t>
-      </w:r>
-    </w:p>
+      </w:pPr>
+      <w:r>
+        <w:t>GIT REPO TUTORIAL:</w:t>
+      </w:r>
+      <w:r>
+        <w:rPr>
+          <w:rStyle w:val="Hyperlink"/>
+        </w:rPr>
+        <w:t xml:space="preserve"> </w:t>
+      </w:r>
+      <w:hyperlink r:id="rId8" w:history="1">
+        <w:r>
+          <w:rPr>
+            <w:rStyle w:val="Hyperlink"/>
+          </w:rPr>
+          <w:t>https://github.com/shabbirdwd53/Springboot-Tutorial</w:t>
+        </w:r>
+      </w:hyperlink>
+    </w:p>
+    <w:p/>
     <w:p>
       <w:pPr>
         <w:pStyle w:val="Heading3"/>
@@ -112,7 +150,7 @@
                     <pic:cNvPicPr/>
                   </pic:nvPicPr>
                   <pic:blipFill>
-                    <a:blip r:embed="rId7"/>
+                    <a:blip r:embed="rId9"/>
                     <a:stretch>
                       <a:fillRect/>
                     </a:stretch>
@@ -194,7 +232,7 @@
                     <pic:cNvPicPr/>
                   </pic:nvPicPr>
                   <pic:blipFill>
-                    <a:blip r:embed="rId8"/>
+                    <a:blip r:embed="rId10"/>
                     <a:stretch>
                       <a:fillRect/>
                     </a:stretch>
@@ -311,18 +349,248 @@
         <w:t>.</w:t>
       </w:r>
     </w:p>
+    <w:p>
+      <w:pPr>
+        <w:pStyle w:val="Heading3"/>
+      </w:pPr>
+      <w:r>
+        <w:t>Running a Spring Boot application from terminal</w:t>
+      </w:r>
+    </w:p>
+    <w:p>
+      <w:r>
+        <w:drawing>
+          <wp:inline distT="0" distB="0" distL="0" distR="0" wp14:anchorId="58BE7174" wp14:editId="387D221F">
+            <wp:extent cx="6120130" cy="217805"/>
+            <wp:effectExtent l="0" t="0" r="0" b="0"/>
+            <wp:docPr id="460266186" name="Picture 1"/>
+            <wp:cNvGraphicFramePr>
+              <a:graphicFrameLocks xmlns:a="http://schemas.openxmlformats.org/drawingml/2006/main" noChangeAspect="1"/>
+            </wp:cNvGraphicFramePr>
+            <a:graphic xmlns:a="http://schemas.openxmlformats.org/drawingml/2006/main">
+              <a:graphicData uri="http://schemas.openxmlformats.org/drawingml/2006/picture">
+                <pic:pic xmlns:pic="http://schemas.openxmlformats.org/drawingml/2006/picture">
+                  <pic:nvPicPr>
+                    <pic:cNvPr id="460266186" name=""/>
+                    <pic:cNvPicPr/>
+                  </pic:nvPicPr>
+                  <pic:blipFill>
+                    <a:blip r:embed="rId11"/>
+                    <a:stretch>
+                      <a:fillRect/>
+                    </a:stretch>
+                  </pic:blipFill>
+                  <pic:spPr>
+                    <a:xfrm>
+                      <a:off x="0" y="0"/>
+                      <a:ext cx="6120130" cy="217805"/>
+                    </a:xfrm>
+                    <a:prstGeom prst="rect">
+                      <a:avLst/>
+                    </a:prstGeom>
+                  </pic:spPr>
+                </pic:pic>
+              </a:graphicData>
+            </a:graphic>
+          </wp:inline>
+        </w:drawing>
+      </w:r>
+    </w:p>
     <w:p/>
     <w:p>
-      <w:r>
-        <w:t>1</w:t>
-      </w:r>
-      <w:r>
-        <w:t>1.</w:t>
-      </w:r>
-      <w:r>
-        <w:t>31</w:t>
-      </w:r>
-    </w:p>
+      <w:pPr>
+        <w:pStyle w:val="Heading3"/>
+      </w:pPr>
+      <w:r>
+        <w:t>Spring Boot Dev tools</w:t>
+      </w:r>
+    </w:p>
+    <w:p>
+      <w:r>
+        <w:drawing>
+          <wp:inline distT="0" distB="0" distL="0" distR="0" wp14:anchorId="284E9C50" wp14:editId="288B2716">
+            <wp:extent cx="4559132" cy="1401609"/>
+            <wp:effectExtent l="0" t="0" r="0" b="8255"/>
+            <wp:docPr id="3021565" name="Picture 1"/>
+            <wp:cNvGraphicFramePr>
+              <a:graphicFrameLocks xmlns:a="http://schemas.openxmlformats.org/drawingml/2006/main" noChangeAspect="1"/>
+            </wp:cNvGraphicFramePr>
+            <a:graphic xmlns:a="http://schemas.openxmlformats.org/drawingml/2006/main">
+              <a:graphicData uri="http://schemas.openxmlformats.org/drawingml/2006/picture">
+                <pic:pic xmlns:pic="http://schemas.openxmlformats.org/drawingml/2006/picture">
+                  <pic:nvPicPr>
+                    <pic:cNvPr id="3021565" name=""/>
+                    <pic:cNvPicPr/>
+                  </pic:nvPicPr>
+                  <pic:blipFill>
+                    <a:blip r:embed="rId12"/>
+                    <a:stretch>
+                      <a:fillRect/>
+                    </a:stretch>
+                  </pic:blipFill>
+                  <pic:spPr>
+                    <a:xfrm>
+                      <a:off x="0" y="0"/>
+                      <a:ext cx="4570385" cy="1405068"/>
+                    </a:xfrm>
+                    <a:prstGeom prst="rect">
+                      <a:avLst/>
+                    </a:prstGeom>
+                  </pic:spPr>
+                </pic:pic>
+              </a:graphicData>
+            </a:graphic>
+          </wp:inline>
+        </w:drawing>
+      </w:r>
+    </w:p>
+    <w:p>
+      <w:r>
+        <w:t>CTRL + SHIFT + A</w:t>
+      </w:r>
+    </w:p>
+    <w:p>
+      <w:r>
+        <w:t>Registry</w:t>
+      </w:r>
+    </w:p>
+    <w:p>
+      <w:r>
+        <w:t xml:space="preserve">And search </w:t>
+      </w:r>
+    </w:p>
+    <w:p>
+      <w:r>
+        <w:drawing>
+          <wp:inline distT="0" distB="0" distL="0" distR="0" wp14:anchorId="32678DA8" wp14:editId="4DD6DC55">
+            <wp:extent cx="6120130" cy="594360"/>
+            <wp:effectExtent l="0" t="0" r="0" b="0"/>
+            <wp:docPr id="1566595394" name="Picture 1"/>
+            <wp:cNvGraphicFramePr>
+              <a:graphicFrameLocks xmlns:a="http://schemas.openxmlformats.org/drawingml/2006/main" noChangeAspect="1"/>
+            </wp:cNvGraphicFramePr>
+            <a:graphic xmlns:a="http://schemas.openxmlformats.org/drawingml/2006/main">
+              <a:graphicData uri="http://schemas.openxmlformats.org/drawingml/2006/picture">
+                <pic:pic xmlns:pic="http://schemas.openxmlformats.org/drawingml/2006/picture">
+                  <pic:nvPicPr>
+                    <pic:cNvPr id="1566595394" name=""/>
+                    <pic:cNvPicPr/>
+                  </pic:nvPicPr>
+                  <pic:blipFill>
+                    <a:blip r:embed="rId13"/>
+                    <a:stretch>
+                      <a:fillRect/>
+                    </a:stretch>
+                  </pic:blipFill>
+                  <pic:spPr>
+                    <a:xfrm>
+                      <a:off x="0" y="0"/>
+                      <a:ext cx="6120130" cy="594360"/>
+                    </a:xfrm>
+                    <a:prstGeom prst="rect">
+                      <a:avLst/>
+                    </a:prstGeom>
+                  </pic:spPr>
+                </pic:pic>
+              </a:graphicData>
+            </a:graphic>
+          </wp:inline>
+        </w:drawing>
+      </w:r>
+    </w:p>
+    <w:p>
+      <w:r>
+        <w:t>Then Settings/Compiler</w:t>
+      </w:r>
+    </w:p>
+    <w:p>
+      <w:r>
+        <w:drawing>
+          <wp:inline distT="0" distB="0" distL="0" distR="0" wp14:anchorId="2431292E" wp14:editId="1B218F48">
+            <wp:extent cx="6120130" cy="2533650"/>
+            <wp:effectExtent l="0" t="0" r="0" b="0"/>
+            <wp:docPr id="1350918123" name="Picture 1"/>
+            <wp:cNvGraphicFramePr>
+              <a:graphicFrameLocks xmlns:a="http://schemas.openxmlformats.org/drawingml/2006/main" noChangeAspect="1"/>
+            </wp:cNvGraphicFramePr>
+            <a:graphic xmlns:a="http://schemas.openxmlformats.org/drawingml/2006/main">
+              <a:graphicData uri="http://schemas.openxmlformats.org/drawingml/2006/picture">
+                <pic:pic xmlns:pic="http://schemas.openxmlformats.org/drawingml/2006/picture">
+                  <pic:nvPicPr>
+                    <pic:cNvPr id="1350918123" name=""/>
+                    <pic:cNvPicPr/>
+                  </pic:nvPicPr>
+                  <pic:blipFill>
+                    <a:blip r:embed="rId14"/>
+                    <a:stretch>
+                      <a:fillRect/>
+                    </a:stretch>
+                  </pic:blipFill>
+                  <pic:spPr>
+                    <a:xfrm>
+                      <a:off x="0" y="0"/>
+                      <a:ext cx="6120130" cy="2533650"/>
+                    </a:xfrm>
+                    <a:prstGeom prst="rect">
+                      <a:avLst/>
+                    </a:prstGeom>
+                  </pic:spPr>
+                </pic:pic>
+              </a:graphicData>
+            </a:graphic>
+          </wp:inline>
+        </w:drawing>
+      </w:r>
+    </w:p>
+    <w:p>
+      <w:r>
+        <w:lastRenderedPageBreak/>
+        <w:drawing>
+          <wp:inline distT="0" distB="0" distL="0" distR="0" wp14:anchorId="7ED4F2BF" wp14:editId="4880192D">
+            <wp:extent cx="6120130" cy="4752340"/>
+            <wp:effectExtent l="0" t="0" r="0" b="0"/>
+            <wp:docPr id="1101206839" name="Picture 1"/>
+            <wp:cNvGraphicFramePr>
+              <a:graphicFrameLocks xmlns:a="http://schemas.openxmlformats.org/drawingml/2006/main" noChangeAspect="1"/>
+            </wp:cNvGraphicFramePr>
+            <a:graphic xmlns:a="http://schemas.openxmlformats.org/drawingml/2006/main">
+              <a:graphicData uri="http://schemas.openxmlformats.org/drawingml/2006/picture">
+                <pic:pic xmlns:pic="http://schemas.openxmlformats.org/drawingml/2006/picture">
+                  <pic:nvPicPr>
+                    <pic:cNvPr id="1101206839" name=""/>
+                    <pic:cNvPicPr/>
+                  </pic:nvPicPr>
+                  <pic:blipFill>
+                    <a:blip r:embed="rId15"/>
+                    <a:stretch>
+                      <a:fillRect/>
+                    </a:stretch>
+                  </pic:blipFill>
+                  <pic:spPr>
+                    <a:xfrm>
+                      <a:off x="0" y="0"/>
+                      <a:ext cx="6120130" cy="4752340"/>
+                    </a:xfrm>
+                    <a:prstGeom prst="rect">
+                      <a:avLst/>
+                    </a:prstGeom>
+                  </pic:spPr>
+                </pic:pic>
+              </a:graphicData>
+            </a:graphic>
+          </wp:inline>
+        </w:drawing>
+      </w:r>
+    </w:p>
+    <w:p>
+      <w:r>
+        <w:t>02:</w:t>
+      </w:r>
+      <w:r>
+        <w:t>40</w:t>
+      </w:r>
+    </w:p>
+    <w:p/>
     <w:sectPr>
       <w:pgSz w:w="11906" w:h="16838"/>
       <w:pgMar w:top="1417" w:right="1134" w:bottom="1134" w:left="1134" w:header="708" w:footer="708" w:gutter="0"/>
@@ -923,6 +1191,28 @@
       <w:szCs w:val="24"/>
     </w:rPr>
   </w:style>
+  <w:style w:type="paragraph" w:styleId="Heading4">
+    <w:name w:val="heading 4"/>
+    <w:basedOn w:val="Normal"/>
+    <w:next w:val="Normal"/>
+    <w:link w:val="Heading4Char"/>
+    <w:uiPriority w:val="9"/>
+    <w:unhideWhenUsed/>
+    <w:qFormat/>
+    <w:rsid w:val="00D4204D"/>
+    <w:pPr>
+      <w:keepNext/>
+      <w:keepLines/>
+      <w:spacing w:before="40" w:after="0"/>
+      <w:outlineLvl w:val="3"/>
+    </w:pPr>
+    <w:rPr>
+      <w:rFonts w:asciiTheme="majorHAnsi" w:eastAsiaTheme="majorEastAsia" w:hAnsiTheme="majorHAnsi" w:cstheme="majorBidi"/>
+      <w:i/>
+      <w:iCs/>
+      <w:color w:val="2F5496" w:themeColor="accent1" w:themeShade="BF"/>
+    </w:rPr>
+  </w:style>
   <w:style w:type="character" w:default="1" w:styleId="DefaultParagraphFont">
     <w:name w:val="Default Paragraph Font"/>
     <w:uiPriority w:val="1"/>
@@ -1035,6 +1325,20 @@
     <w:rPr>
       <w:b/>
       <w:bCs/>
+    </w:rPr>
+  </w:style>
+  <w:style w:type="character" w:customStyle="1" w:styleId="Heading4Char">
+    <w:name w:val="Heading 4 Char"/>
+    <w:basedOn w:val="DefaultParagraphFont"/>
+    <w:link w:val="Heading4"/>
+    <w:uiPriority w:val="9"/>
+    <w:rsid w:val="00D4204D"/>
+    <w:rPr>
+      <w:rFonts w:asciiTheme="majorHAnsi" w:eastAsiaTheme="majorEastAsia" w:hAnsiTheme="majorHAnsi" w:cstheme="majorBidi"/>
+      <w:i/>
+      <w:iCs/>
+      <w:noProof/>
+      <w:color w:val="2F5496" w:themeColor="accent1" w:themeShade="BF"/>
     </w:rPr>
   </w:style>
 </w:styles>

</xml_diff>

<commit_message>
Actuator and custom Actuator endpoint
</commit_message>
<xml_diff>
--- a/Docs/SpringBootCompleteTutorialMasterClass.docx
+++ b/Docs/SpringBootCompleteTutorialMasterClass.docx
@@ -1073,14 +1073,222 @@
         </w:drawing>
       </w:r>
     </w:p>
+    <w:p/>
+    <w:p/>
     <w:p>
       <w:pPr>
         <w:pStyle w:val="Heading3"/>
       </w:pPr>
       <w:r>
+        <w:lastRenderedPageBreak/>
         <w:t>Actuator</w:t>
       </w:r>
     </w:p>
+    <w:p>
+      <w:r>
+        <w:drawing>
+          <wp:inline distT="0" distB="0" distL="0" distR="0" wp14:anchorId="6C670420" wp14:editId="27105621">
+            <wp:extent cx="4896526" cy="1286367"/>
+            <wp:effectExtent l="0" t="0" r="0" b="9525"/>
+            <wp:docPr id="1450778847" name="Picture 1"/>
+            <wp:cNvGraphicFramePr>
+              <a:graphicFrameLocks xmlns:a="http://schemas.openxmlformats.org/drawingml/2006/main" noChangeAspect="1"/>
+            </wp:cNvGraphicFramePr>
+            <a:graphic xmlns:a="http://schemas.openxmlformats.org/drawingml/2006/main">
+              <a:graphicData uri="http://schemas.openxmlformats.org/drawingml/2006/picture">
+                <pic:pic xmlns:pic="http://schemas.openxmlformats.org/drawingml/2006/picture">
+                  <pic:nvPicPr>
+                    <pic:cNvPr id="1450778847" name=""/>
+                    <pic:cNvPicPr/>
+                  </pic:nvPicPr>
+                  <pic:blipFill>
+                    <a:blip r:embed="rId27"/>
+                    <a:stretch>
+                      <a:fillRect/>
+                    </a:stretch>
+                  </pic:blipFill>
+                  <pic:spPr>
+                    <a:xfrm>
+                      <a:off x="0" y="0"/>
+                      <a:ext cx="4922812" cy="1293273"/>
+                    </a:xfrm>
+                    <a:prstGeom prst="rect">
+                      <a:avLst/>
+                    </a:prstGeom>
+                  </pic:spPr>
+                </pic:pic>
+              </a:graphicData>
+            </a:graphic>
+          </wp:inline>
+        </w:drawing>
+      </w:r>
+    </w:p>
+    <w:p>
+      <w:r>
+        <w:drawing>
+          <wp:inline distT="0" distB="0" distL="0" distR="0" wp14:anchorId="4660BBCB" wp14:editId="1B5ED3EF">
+            <wp:extent cx="4336793" cy="778445"/>
+            <wp:effectExtent l="0" t="0" r="0" b="3175"/>
+            <wp:docPr id="1437928426" name="Picture 1"/>
+            <wp:cNvGraphicFramePr>
+              <a:graphicFrameLocks xmlns:a="http://schemas.openxmlformats.org/drawingml/2006/main" noChangeAspect="1"/>
+            </wp:cNvGraphicFramePr>
+            <a:graphic xmlns:a="http://schemas.openxmlformats.org/drawingml/2006/main">
+              <a:graphicData uri="http://schemas.openxmlformats.org/drawingml/2006/picture">
+                <pic:pic xmlns:pic="http://schemas.openxmlformats.org/drawingml/2006/picture">
+                  <pic:nvPicPr>
+                    <pic:cNvPr id="1437928426" name=""/>
+                    <pic:cNvPicPr/>
+                  </pic:nvPicPr>
+                  <pic:blipFill>
+                    <a:blip r:embed="rId28"/>
+                    <a:stretch>
+                      <a:fillRect/>
+                    </a:stretch>
+                  </pic:blipFill>
+                  <pic:spPr>
+                    <a:xfrm>
+                      <a:off x="0" y="0"/>
+                      <a:ext cx="4366375" cy="783755"/>
+                    </a:xfrm>
+                    <a:prstGeom prst="rect">
+                      <a:avLst/>
+                    </a:prstGeom>
+                  </pic:spPr>
+                </pic:pic>
+              </a:graphicData>
+            </a:graphic>
+          </wp:inline>
+        </w:drawing>
+      </w:r>
+    </w:p>
+    <w:p>
+      <w:r>
+        <w:drawing>
+          <wp:inline distT="0" distB="0" distL="0" distR="0" wp14:anchorId="7703F4D8" wp14:editId="5D7481CB">
+            <wp:extent cx="3953373" cy="3353681"/>
+            <wp:effectExtent l="0" t="0" r="9525" b="0"/>
+            <wp:docPr id="206881690" name="Picture 1"/>
+            <wp:cNvGraphicFramePr>
+              <a:graphicFrameLocks xmlns:a="http://schemas.openxmlformats.org/drawingml/2006/main" noChangeAspect="1"/>
+            </wp:cNvGraphicFramePr>
+            <a:graphic xmlns:a="http://schemas.openxmlformats.org/drawingml/2006/main">
+              <a:graphicData uri="http://schemas.openxmlformats.org/drawingml/2006/picture">
+                <pic:pic xmlns:pic="http://schemas.openxmlformats.org/drawingml/2006/picture">
+                  <pic:nvPicPr>
+                    <pic:cNvPr id="206881690" name=""/>
+                    <pic:cNvPicPr/>
+                  </pic:nvPicPr>
+                  <pic:blipFill>
+                    <a:blip r:embed="rId29"/>
+                    <a:stretch>
+                      <a:fillRect/>
+                    </a:stretch>
+                  </pic:blipFill>
+                  <pic:spPr>
+                    <a:xfrm>
+                      <a:off x="0" y="0"/>
+                      <a:ext cx="3959163" cy="3358592"/>
+                    </a:xfrm>
+                    <a:prstGeom prst="rect">
+                      <a:avLst/>
+                    </a:prstGeom>
+                  </pic:spPr>
+                </pic:pic>
+              </a:graphicData>
+            </a:graphic>
+          </wp:inline>
+        </w:drawing>
+      </w:r>
+    </w:p>
+    <w:p>
+      <w:pPr>
+        <w:pStyle w:val="Heading4"/>
+      </w:pPr>
+      <w:r>
+        <w:lastRenderedPageBreak/>
+        <w:t>Custom Actuator endpoints</w:t>
+      </w:r>
+    </w:p>
+    <w:p>
+      <w:r>
+        <w:drawing>
+          <wp:inline distT="0" distB="0" distL="0" distR="0" wp14:anchorId="5DADCC74" wp14:editId="7A5FEDD1">
+            <wp:extent cx="3931917" cy="4829429"/>
+            <wp:effectExtent l="0" t="0" r="0" b="0"/>
+            <wp:docPr id="1606619024" name="Picture 1" descr="A screen shot of a computer program&#10;&#10;Description automatically generated"/>
+            <wp:cNvGraphicFramePr>
+              <a:graphicFrameLocks xmlns:a="http://schemas.openxmlformats.org/drawingml/2006/main" noChangeAspect="1"/>
+            </wp:cNvGraphicFramePr>
+            <a:graphic xmlns:a="http://schemas.openxmlformats.org/drawingml/2006/main">
+              <a:graphicData uri="http://schemas.openxmlformats.org/drawingml/2006/picture">
+                <pic:pic xmlns:pic="http://schemas.openxmlformats.org/drawingml/2006/picture">
+                  <pic:nvPicPr>
+                    <pic:cNvPr id="1606619024" name="Picture 1" descr="A screen shot of a computer program&#10;&#10;Description automatically generated"/>
+                    <pic:cNvPicPr/>
+                  </pic:nvPicPr>
+                  <pic:blipFill>
+                    <a:blip r:embed="rId30"/>
+                    <a:stretch>
+                      <a:fillRect/>
+                    </a:stretch>
+                  </pic:blipFill>
+                  <pic:spPr>
+                    <a:xfrm>
+                      <a:off x="0" y="0"/>
+                      <a:ext cx="3947125" cy="4848109"/>
+                    </a:xfrm>
+                    <a:prstGeom prst="rect">
+                      <a:avLst/>
+                    </a:prstGeom>
+                  </pic:spPr>
+                </pic:pic>
+              </a:graphicData>
+            </a:graphic>
+          </wp:inline>
+        </w:drawing>
+      </w:r>
+    </w:p>
+    <w:p>
+      <w:r>
+        <w:drawing>
+          <wp:inline distT="0" distB="0" distL="0" distR="0" wp14:anchorId="28C4DEF0" wp14:editId="39C85DB3">
+            <wp:extent cx="4819885" cy="2505960"/>
+            <wp:effectExtent l="0" t="0" r="0" b="8890"/>
+            <wp:docPr id="1628432061" name="Picture 1" descr="A screenshot of a computer&#10;&#10;Description automatically generated"/>
+            <wp:cNvGraphicFramePr>
+              <a:graphicFrameLocks xmlns:a="http://schemas.openxmlformats.org/drawingml/2006/main" noChangeAspect="1"/>
+            </wp:cNvGraphicFramePr>
+            <a:graphic xmlns:a="http://schemas.openxmlformats.org/drawingml/2006/main">
+              <a:graphicData uri="http://schemas.openxmlformats.org/drawingml/2006/picture">
+                <pic:pic xmlns:pic="http://schemas.openxmlformats.org/drawingml/2006/picture">
+                  <pic:nvPicPr>
+                    <pic:cNvPr id="1628432061" name="Picture 1" descr="A screenshot of a computer&#10;&#10;Description automatically generated"/>
+                    <pic:cNvPicPr/>
+                  </pic:nvPicPr>
+                  <pic:blipFill>
+                    <a:blip r:embed="rId31"/>
+                    <a:stretch>
+                      <a:fillRect/>
+                    </a:stretch>
+                  </pic:blipFill>
+                  <pic:spPr>
+                    <a:xfrm>
+                      <a:off x="0" y="0"/>
+                      <a:ext cx="4828731" cy="2510559"/>
+                    </a:xfrm>
+                    <a:prstGeom prst="rect">
+                      <a:avLst/>
+                    </a:prstGeom>
+                  </pic:spPr>
+                </pic:pic>
+              </a:graphicData>
+            </a:graphic>
+          </wp:inline>
+        </w:drawing>
+      </w:r>
+    </w:p>
+    <w:p/>
     <w:p/>
     <w:p>
       <w:r>

</xml_diff>